<commit_message>
third chapter of thesis
</commit_message>
<xml_diff>
--- a/thesis/毕业论文_凌肯_backup.docx
+++ b/thesis/毕业论文_凌肯_backup.docx
@@ -5177,8 +5177,2259 @@
         </w:rPr>
         <w:t>秒这个区间内只有第一次请求为用户点击发出的，其他请求都为浏览器自动发出的。我们可以使用这样的方法自动生成训练集。获得足够的训练集之后，用这些训练集训练朴素贝叶斯模型，然后用训练后的模型对所有请求数据进行处理，获得仅包含用户点击的列表。</w:t>
       </w:r>
+    </w:p>
+    <w:p>
       <w:bookmarkStart w:id="0" w:name="_GoBack"/>
       <w:bookmarkEnd w:id="0"/>
+    </w:p>
+    <w:p>
+      <w:pPr>
+        <w:rPr>
+          <w:rFonts w:hint="eastAsia"/>
+        </w:rPr>
+      </w:pPr>
+      <w:r>
+        <w:rPr>
+          <w:rFonts w:hint="eastAsia"/>
+        </w:rPr>
+        <w:t>综上所述，为了保证测量实验可以被普遍的部署而不限制在具体的实验环境中，我们决定采用放置在中间节点即家用路由器上的测量方法。通过朴素贝叶斯法对用户的访问记录进行分析，识别其中来自于用户点击的请求。对于一个网站的请求个数即该网站的会话长度，表示着用户访问该网站的体验程度。</w:t>
+      </w:r>
+    </w:p>
+    <w:p/>
+    <w:p>
+      <w:pPr>
+        <w:rPr>
+          <w:rFonts w:hint="eastAsia"/>
+        </w:rPr>
+      </w:pPr>
+      <w:r>
+        <w:rPr>
+          <w:rFonts w:hint="eastAsia"/>
+        </w:rPr>
+        <w:t>（）（我也要分别写</w:t>
+      </w:r>
+      <w:r>
+        <w:rPr>
+          <w:rFonts w:hint="eastAsia"/>
+        </w:rPr>
+        <w:t>HTTP</w:t>
+      </w:r>
+      <w:r>
+        <w:rPr>
+          <w:rFonts w:hint="eastAsia"/>
+        </w:rPr>
+        <w:t>数据的获得和</w:t>
+      </w:r>
+      <w:r>
+        <w:rPr>
+          <w:rFonts w:hint="eastAsia"/>
+        </w:rPr>
+        <w:t>Wi-Fi</w:t>
+      </w:r>
+      <w:r>
+        <w:rPr>
+          <w:rFonts w:hint="eastAsia"/>
+        </w:rPr>
+        <w:t>参数的获得）（我也要写匹配算法，非常朴素）（）</w:t>
+      </w:r>
+    </w:p>
+    <w:p/>
+    <w:p>
+      <w:pPr>
+        <w:rPr>
+          <w:rFonts w:hint="eastAsia"/>
+        </w:rPr>
+      </w:pPr>
+      <w:r>
+        <w:rPr>
+          <w:rFonts w:hint="eastAsia"/>
+        </w:rPr>
+        <w:t>第三章</w:t>
+      </w:r>
+      <w:r>
+        <w:rPr>
+          <w:rFonts w:hint="eastAsia"/>
+        </w:rPr>
+        <w:t xml:space="preserve"> </w:t>
+      </w:r>
+      <w:r>
+        <w:rPr>
+          <w:rFonts w:hint="eastAsia"/>
+        </w:rPr>
+        <w:t>系统的架构及实验部署</w:t>
+      </w:r>
+    </w:p>
+    <w:p/>
+    <w:p>
+      <w:pPr>
+        <w:rPr>
+          <w:rFonts w:hint="eastAsia"/>
+        </w:rPr>
+      </w:pPr>
+      <w:r>
+        <w:rPr>
+          <w:rFonts w:hint="eastAsia"/>
+        </w:rPr>
+        <w:t>本文实现了一个部署在路由器上的轻量级的测量工具，分别记录路由器与设备之间的</w:t>
+      </w:r>
+      <w:r>
+        <w:rPr>
+          <w:rFonts w:hint="eastAsia"/>
+        </w:rPr>
+        <w:t>Wi-Fi</w:t>
+      </w:r>
+      <w:r>
+        <w:rPr>
+          <w:rFonts w:hint="eastAsia"/>
+        </w:rPr>
+        <w:t>网络性能以及与用户访问网页相关的记录。除此之外，本文还在服务器端实现了一串工具管道完成两者之间关系模型的分析与构建。本章将具体介绍系统的架构设计以及具体实现，描述系统捕捉数据的规格以及功能实现的算法。</w:t>
+      </w:r>
+    </w:p>
+    <w:p/>
+    <w:p>
+      <w:pPr>
+        <w:rPr>
+          <w:rFonts w:hint="eastAsia"/>
+        </w:rPr>
+      </w:pPr>
+      <w:r>
+        <w:rPr>
+          <w:rFonts w:hint="eastAsia"/>
+        </w:rPr>
+        <w:t>3.1</w:t>
+      </w:r>
+      <w:r>
+        <w:rPr>
+          <w:rFonts w:hint="eastAsia"/>
+        </w:rPr>
+        <w:t>系统架构图</w:t>
+      </w:r>
+    </w:p>
+    <w:p>
+      <w:pPr>
+        <w:rPr>
+          <w:rFonts w:hint="eastAsia"/>
+        </w:rPr>
+      </w:pPr>
+      <w:r>
+        <w:rPr>
+          <w:rFonts w:hint="eastAsia"/>
+        </w:rPr>
+        <w:t>整个系统主要由三个部分组成，分别是：路由器端数据包的抓取、服务器端数据的分析和结果的输出。首先，我们在路由器端的无线网卡上抓取数据包，然后根据需求对数据包进行处理，保留有用的部分。每隔一段时间，系统会自动地把保留下的数据包记录发送到服务器端。最后，我们在服务器端将这些数据汇聚起来。先通过算法将用户请求重建起来，然后通过匹配算法将用户访问记录与</w:t>
+      </w:r>
+      <w:r>
+        <w:rPr>
+          <w:rFonts w:hint="eastAsia"/>
+        </w:rPr>
+        <w:t>Wi-Fi</w:t>
+      </w:r>
+      <w:r>
+        <w:rPr>
+          <w:rFonts w:hint="eastAsia"/>
+        </w:rPr>
+        <w:t>网络参数对应起来，进而分析两者之间的关系。</w:t>
+      </w:r>
+    </w:p>
+    <w:p/>
+    <w:p>
+      <w:pPr>
+        <w:rPr>
+          <w:rFonts w:hint="eastAsia"/>
+        </w:rPr>
+      </w:pPr>
+      <w:r>
+        <w:rPr>
+          <w:rFonts w:hint="eastAsia"/>
+        </w:rPr>
+        <w:lastRenderedPageBreak/>
+        <w:t>系统流程如图所示（我要图片！！）</w:t>
+      </w:r>
+    </w:p>
+    <w:p/>
+    <w:p>
+      <w:pPr>
+        <w:rPr>
+          <w:rFonts w:hint="eastAsia"/>
+        </w:rPr>
+      </w:pPr>
+      <w:r>
+        <w:rPr>
+          <w:rFonts w:hint="eastAsia"/>
+        </w:rPr>
+        <w:t>【对图片中的内容做一些说明】</w:t>
+      </w:r>
+    </w:p>
+    <w:p/>
+    <w:p>
+      <w:pPr>
+        <w:rPr>
+          <w:rFonts w:hint="eastAsia"/>
+        </w:rPr>
+      </w:pPr>
+      <w:r>
+        <w:rPr>
+          <w:rFonts w:hint="eastAsia"/>
+        </w:rPr>
+        <w:t>3.2</w:t>
+      </w:r>
+      <w:r>
+        <w:rPr>
+          <w:rFonts w:hint="eastAsia"/>
+        </w:rPr>
+        <w:t>数据的获取</w:t>
+      </w:r>
+    </w:p>
+    <w:p>
+      <w:r>
+        <w:tab/>
+      </w:r>
+    </w:p>
+    <w:p>
+      <w:pPr>
+        <w:rPr>
+          <w:rFonts w:hint="eastAsia"/>
+        </w:rPr>
+      </w:pPr>
+      <w:r>
+        <w:rPr>
+          <w:rFonts w:hint="eastAsia"/>
+        </w:rPr>
+        <w:t>3.2.1</w:t>
+      </w:r>
+      <w:r>
+        <w:rPr>
+          <w:rFonts w:hint="eastAsia"/>
+        </w:rPr>
+        <w:t>用户访问相关数据的抓取</w:t>
+      </w:r>
+    </w:p>
+    <w:p>
+      <w:pPr>
+        <w:rPr>
+          <w:rFonts w:hint="eastAsia"/>
+        </w:rPr>
+      </w:pPr>
+      <w:r>
+        <w:rPr>
+          <w:rFonts w:hint="eastAsia"/>
+        </w:rPr>
+        <w:tab/>
+      </w:r>
+      <w:r>
+        <w:rPr>
+          <w:rFonts w:hint="eastAsia"/>
+        </w:rPr>
+        <w:t>在本系统中，我们利用</w:t>
+      </w:r>
+      <w:r>
+        <w:rPr>
+          <w:rFonts w:hint="eastAsia"/>
+        </w:rPr>
+        <w:t>libpcap</w:t>
+      </w:r>
+      <w:r>
+        <w:rPr>
+          <w:rFonts w:hint="eastAsia"/>
+        </w:rPr>
+        <w:t>（引用？）在</w:t>
+      </w:r>
+      <w:r>
+        <w:rPr>
+          <w:rFonts w:hint="eastAsia"/>
+        </w:rPr>
+        <w:t>wlan</w:t>
+      </w:r>
+      <w:r>
+        <w:rPr>
+          <w:rFonts w:hint="eastAsia"/>
+        </w:rPr>
+        <w:t>接口上抓包。</w:t>
+      </w:r>
+      <w:r>
+        <w:rPr>
+          <w:rFonts w:hint="eastAsia"/>
+        </w:rPr>
+        <w:t>wlan</w:t>
+      </w:r>
+      <w:r>
+        <w:rPr>
+          <w:rFonts w:hint="eastAsia"/>
+        </w:rPr>
+        <w:t>为路由器的无线网卡接口。因为我们研究的对象是</w:t>
+      </w:r>
+      <w:r>
+        <w:rPr>
+          <w:rFonts w:hint="eastAsia"/>
+        </w:rPr>
+        <w:t>Wi-Fi</w:t>
+      </w:r>
+      <w:r>
+        <w:rPr>
+          <w:rFonts w:hint="eastAsia"/>
+        </w:rPr>
+        <w:t>网络性能，在</w:t>
+      </w:r>
+      <w:r>
+        <w:rPr>
+          <w:rFonts w:hint="eastAsia"/>
+        </w:rPr>
+        <w:t>wlan</w:t>
+      </w:r>
+      <w:r>
+        <w:rPr>
+          <w:rFonts w:hint="eastAsia"/>
+        </w:rPr>
+        <w:t>上抓包可以避免抓到来自通过网线与路由器直接连接的设备的数据包，避免了对实验结果的影响。用户的</w:t>
+      </w:r>
+      <w:r>
+        <w:rPr>
+          <w:rFonts w:hint="eastAsia"/>
+        </w:rPr>
+        <w:t>Web</w:t>
+      </w:r>
+      <w:r>
+        <w:rPr>
+          <w:rFonts w:hint="eastAsia"/>
+        </w:rPr>
+        <w:t>访问是基于</w:t>
+      </w:r>
+      <w:r>
+        <w:rPr>
+          <w:rFonts w:hint="eastAsia"/>
+        </w:rPr>
+        <w:t>HTTP</w:t>
+      </w:r>
+      <w:r>
+        <w:rPr>
+          <w:rFonts w:hint="eastAsia"/>
+        </w:rPr>
+        <w:t>的</w:t>
+      </w:r>
+      <w:r>
+        <w:rPr>
+          <w:rFonts w:hint="eastAsia"/>
+        </w:rPr>
+        <w:t>GET</w:t>
+      </w:r>
+      <w:r>
+        <w:rPr>
+          <w:rFonts w:hint="eastAsia"/>
+        </w:rPr>
+        <w:t>请求，因此</w:t>
+      </w:r>
+      <w:r>
+        <w:rPr>
+          <w:rFonts w:hint="eastAsia"/>
+        </w:rPr>
+        <w:t>HTTP</w:t>
+      </w:r>
+      <w:r>
+        <w:rPr>
+          <w:rFonts w:hint="eastAsia"/>
+        </w:rPr>
+        <w:t>的</w:t>
+      </w:r>
+      <w:r>
+        <w:rPr>
+          <w:rFonts w:hint="eastAsia"/>
+        </w:rPr>
+        <w:t>GET</w:t>
+      </w:r>
+      <w:r>
+        <w:rPr>
+          <w:rFonts w:hint="eastAsia"/>
+        </w:rPr>
+        <w:t>请求就是我们的研究对象，而</w:t>
+      </w:r>
+      <w:r>
+        <w:rPr>
+          <w:rFonts w:hint="eastAsia"/>
+        </w:rPr>
+        <w:t>HTTP</w:t>
+      </w:r>
+      <w:r>
+        <w:rPr>
+          <w:rFonts w:hint="eastAsia"/>
+        </w:rPr>
+        <w:t>是基于</w:t>
+      </w:r>
+      <w:r>
+        <w:rPr>
+          <w:rFonts w:hint="eastAsia"/>
+        </w:rPr>
+        <w:t>TCP</w:t>
+      </w:r>
+      <w:r>
+        <w:rPr>
+          <w:rFonts w:hint="eastAsia"/>
+        </w:rPr>
+        <w:t>的。所以我们利用</w:t>
+      </w:r>
+      <w:r>
+        <w:rPr>
+          <w:rFonts w:hint="eastAsia"/>
+        </w:rPr>
+        <w:t>libpcap</w:t>
+      </w:r>
+      <w:r>
+        <w:rPr>
+          <w:rFonts w:hint="eastAsia"/>
+        </w:rPr>
+        <w:t>对每个</w:t>
+      </w:r>
+      <w:r>
+        <w:rPr>
+          <w:rFonts w:hint="eastAsia"/>
+        </w:rPr>
+        <w:t>TCP</w:t>
+      </w:r>
+      <w:r>
+        <w:rPr>
+          <w:rFonts w:hint="eastAsia"/>
+        </w:rPr>
+        <w:t>数据包的负载进行检查，如果以</w:t>
+      </w:r>
+      <w:r>
+        <w:rPr>
+          <w:rFonts w:hint="eastAsia"/>
+        </w:rPr>
+        <w:t>GET</w:t>
+      </w:r>
+      <w:r>
+        <w:rPr>
+          <w:rFonts w:hint="eastAsia"/>
+        </w:rPr>
+        <w:t>开头，则说明该</w:t>
+      </w:r>
+      <w:r>
+        <w:rPr>
+          <w:rFonts w:hint="eastAsia"/>
+        </w:rPr>
+        <w:t>TCP</w:t>
+      </w:r>
+      <w:r>
+        <w:rPr>
+          <w:rFonts w:hint="eastAsia"/>
+        </w:rPr>
+        <w:t>数据包实际是</w:t>
+      </w:r>
+      <w:r>
+        <w:rPr>
+          <w:rFonts w:hint="eastAsia"/>
+        </w:rPr>
+        <w:t>HTTP</w:t>
+      </w:r>
+      <w:r>
+        <w:rPr>
+          <w:rFonts w:hint="eastAsia"/>
+        </w:rPr>
+        <w:t>的</w:t>
+      </w:r>
+      <w:r>
+        <w:rPr>
+          <w:rFonts w:hint="eastAsia"/>
+        </w:rPr>
+        <w:t>GET</w:t>
+      </w:r>
+      <w:r>
+        <w:rPr>
+          <w:rFonts w:hint="eastAsia"/>
+        </w:rPr>
+        <w:t>请求。</w:t>
+      </w:r>
+      <w:r>
+        <w:rPr>
+          <w:rFonts w:hint="eastAsia"/>
+        </w:rPr>
+        <w:t>TCP</w:t>
+      </w:r>
+      <w:r>
+        <w:rPr>
+          <w:rFonts w:hint="eastAsia"/>
+        </w:rPr>
+        <w:t>的帧结构如下图所示（图！！！）</w:t>
+      </w:r>
+      <w:r>
+        <w:rPr>
+          <w:rFonts w:hint="eastAsia"/>
+        </w:rPr>
+        <w:t>HTTP</w:t>
+      </w:r>
+      <w:r>
+        <w:rPr>
+          <w:rFonts w:hint="eastAsia"/>
+        </w:rPr>
+        <w:t>的</w:t>
+      </w:r>
+      <w:r>
+        <w:rPr>
+          <w:rFonts w:hint="eastAsia"/>
+        </w:rPr>
+        <w:t>GET</w:t>
+      </w:r>
+      <w:r>
+        <w:rPr>
+          <w:rFonts w:hint="eastAsia"/>
+        </w:rPr>
+        <w:t>内容出于</w:t>
+      </w:r>
+      <w:r>
+        <w:rPr>
+          <w:rFonts w:hint="eastAsia"/>
+        </w:rPr>
+        <w:t>TCP</w:t>
+      </w:r>
+      <w:r>
+        <w:rPr>
+          <w:rFonts w:hint="eastAsia"/>
+        </w:rPr>
+        <w:t>包的负载部分，结构如下（图！！！）。当我们发现一个</w:t>
+      </w:r>
+      <w:r>
+        <w:rPr>
+          <w:rFonts w:hint="eastAsia"/>
+        </w:rPr>
+        <w:t>TCP</w:t>
+      </w:r>
+      <w:r>
+        <w:rPr>
+          <w:rFonts w:hint="eastAsia"/>
+        </w:rPr>
+        <w:t>包的内容是</w:t>
+      </w:r>
+      <w:r>
+        <w:rPr>
+          <w:rFonts w:hint="eastAsia"/>
+        </w:rPr>
+        <w:t>HTTP</w:t>
+      </w:r>
+      <w:r>
+        <w:rPr>
+          <w:rFonts w:hint="eastAsia"/>
+        </w:rPr>
+        <w:t>的</w:t>
+      </w:r>
+      <w:r>
+        <w:rPr>
+          <w:rFonts w:hint="eastAsia"/>
+        </w:rPr>
+        <w:t>GET</w:t>
+      </w:r>
+      <w:r>
+        <w:rPr>
+          <w:rFonts w:hint="eastAsia"/>
+        </w:rPr>
+        <w:t>时，我们利用正则表达式匹配，将</w:t>
+      </w:r>
+      <w:r>
+        <w:rPr>
+          <w:rFonts w:hint="eastAsia"/>
+        </w:rPr>
+        <w:t>GET</w:t>
+      </w:r>
+      <w:r>
+        <w:rPr>
+          <w:rFonts w:hint="eastAsia"/>
+        </w:rPr>
+        <w:t>请求中的</w:t>
+      </w:r>
+      <w:r>
+        <w:rPr>
+          <w:rFonts w:hint="eastAsia"/>
+        </w:rPr>
+        <w:t>GET</w:t>
+      </w:r>
+      <w:r>
+        <w:rPr>
+          <w:rFonts w:hint="eastAsia"/>
+        </w:rPr>
+        <w:t>、</w:t>
+      </w:r>
+      <w:r>
+        <w:rPr>
+          <w:rFonts w:hint="eastAsia"/>
+        </w:rPr>
+        <w:t>Host</w:t>
+      </w:r>
+      <w:r>
+        <w:rPr>
+          <w:rFonts w:hint="eastAsia"/>
+        </w:rPr>
+        <w:t>、</w:t>
+      </w:r>
+      <w:r>
+        <w:rPr>
+          <w:rFonts w:hint="eastAsia"/>
+        </w:rPr>
+        <w:t>User-Agent</w:t>
+      </w:r>
+      <w:r>
+        <w:rPr>
+          <w:rFonts w:hint="eastAsia"/>
+        </w:rPr>
+        <w:t>和</w:t>
+      </w:r>
+      <w:r>
+        <w:rPr>
+          <w:rFonts w:hint="eastAsia"/>
+        </w:rPr>
+        <w:t>Referer</w:t>
+      </w:r>
+      <w:r>
+        <w:rPr>
+          <w:rFonts w:hint="eastAsia"/>
+        </w:rPr>
+        <w:t>四个域提取出来，每个域最多保留</w:t>
+      </w:r>
+      <w:r>
+        <w:rPr>
+          <w:rFonts w:hint="eastAsia"/>
+        </w:rPr>
+        <w:t>256</w:t>
+      </w:r>
+      <w:r>
+        <w:rPr>
+          <w:rFonts w:hint="eastAsia"/>
+        </w:rPr>
+        <w:t>字节，保留在我们的记录结构中。同时，我们还会保留</w:t>
+      </w:r>
+      <w:r>
+        <w:rPr>
+          <w:rFonts w:hint="eastAsia"/>
+        </w:rPr>
+        <w:t>TCP</w:t>
+      </w:r>
+      <w:r>
+        <w:rPr>
+          <w:rFonts w:hint="eastAsia"/>
+        </w:rPr>
+        <w:t>帧中的源</w:t>
+      </w:r>
+      <w:r>
+        <w:rPr>
+          <w:rFonts w:hint="eastAsia"/>
+        </w:rPr>
+        <w:t>IP</w:t>
+      </w:r>
+      <w:r>
+        <w:rPr>
+          <w:rFonts w:hint="eastAsia"/>
+        </w:rPr>
+        <w:t>地址、目的</w:t>
+      </w:r>
+      <w:r>
+        <w:rPr>
+          <w:rFonts w:hint="eastAsia"/>
+        </w:rPr>
+        <w:t>IP</w:t>
+      </w:r>
+      <w:r>
+        <w:rPr>
+          <w:rFonts w:hint="eastAsia"/>
+        </w:rPr>
+        <w:t>地址、源</w:t>
+      </w:r>
+      <w:r>
+        <w:rPr>
+          <w:rFonts w:hint="eastAsia"/>
+        </w:rPr>
+        <w:t>MAC</w:t>
+      </w:r>
+      <w:r>
+        <w:rPr>
+          <w:rFonts w:hint="eastAsia"/>
+        </w:rPr>
+        <w:t>地址和目的</w:t>
+      </w:r>
+      <w:r>
+        <w:rPr>
+          <w:rFonts w:hint="eastAsia"/>
+        </w:rPr>
+        <w:t>MAC</w:t>
+      </w:r>
+      <w:r>
+        <w:rPr>
+          <w:rFonts w:hint="eastAsia"/>
+        </w:rPr>
+        <w:t>地址，并且打上系统的时间戳。整个记录的格式如下所示（图！！！）</w:t>
+      </w:r>
+    </w:p>
+    <w:p/>
+    <w:p>
+      <w:pPr>
+        <w:rPr>
+          <w:rFonts w:hint="eastAsia"/>
+        </w:rPr>
+      </w:pPr>
+      <w:r>
+        <w:rPr>
+          <w:rFonts w:hint="eastAsia"/>
+        </w:rPr>
+        <w:tab/>
+        <w:t>GET</w:t>
+      </w:r>
+      <w:r>
+        <w:rPr>
+          <w:rFonts w:hint="eastAsia"/>
+        </w:rPr>
+        <w:t>域是请求资源的地址，不包括域名。</w:t>
+      </w:r>
+      <w:r>
+        <w:rPr>
+          <w:rFonts w:hint="eastAsia"/>
+        </w:rPr>
+        <w:t>Host</w:t>
+      </w:r>
+      <w:r>
+        <w:rPr>
+          <w:rFonts w:hint="eastAsia"/>
+        </w:rPr>
+        <w:t>域为</w:t>
+      </w:r>
+      <w:r>
+        <w:rPr>
+          <w:rFonts w:hint="eastAsia"/>
+        </w:rPr>
+        <w:t>GET</w:t>
+      </w:r>
+      <w:r>
+        <w:rPr>
+          <w:rFonts w:hint="eastAsia"/>
+        </w:rPr>
+        <w:t>请求资源的主机名称。</w:t>
+      </w:r>
+      <w:r>
+        <w:rPr>
+          <w:rFonts w:hint="eastAsia"/>
+        </w:rPr>
+        <w:t>User-Agent</w:t>
+      </w:r>
+      <w:r>
+        <w:rPr>
+          <w:rFonts w:hint="eastAsia"/>
+        </w:rPr>
+        <w:t>代表</w:t>
+      </w:r>
+      <w:r>
+        <w:rPr>
+          <w:rFonts w:hint="eastAsia"/>
+        </w:rPr>
+        <w:t>GET</w:t>
+      </w:r>
+      <w:r>
+        <w:rPr>
+          <w:rFonts w:hint="eastAsia"/>
+        </w:rPr>
+        <w:t>请求的发出者。</w:t>
+      </w:r>
+      <w:r>
+        <w:rPr>
+          <w:rFonts w:hint="eastAsia"/>
+        </w:rPr>
+        <w:t>Referer</w:t>
+      </w:r>
+      <w:r>
+        <w:rPr>
+          <w:rFonts w:hint="eastAsia"/>
+        </w:rPr>
+        <w:t>表示当前</w:t>
+      </w:r>
+      <w:r>
+        <w:rPr>
+          <w:rFonts w:hint="eastAsia"/>
+        </w:rPr>
+        <w:t>GET</w:t>
+      </w:r>
+      <w:r>
+        <w:rPr>
+          <w:rFonts w:hint="eastAsia"/>
+        </w:rPr>
+        <w:t>请求的来源地址。</w:t>
+      </w:r>
+    </w:p>
+    <w:p/>
+    <w:p>
+      <w:pPr>
+        <w:rPr>
+          <w:rFonts w:hint="eastAsia"/>
+        </w:rPr>
+      </w:pPr>
+      <w:r>
+        <w:rPr>
+          <w:rFonts w:hint="eastAsia"/>
+        </w:rPr>
+        <w:t>3.2.2Wi-Fi</w:t>
+      </w:r>
+      <w:r>
+        <w:rPr>
+          <w:rFonts w:hint="eastAsia"/>
+        </w:rPr>
+        <w:t>网络参数的抓取</w:t>
+      </w:r>
+    </w:p>
+    <w:p>
+      <w:r>
+        <w:tab/>
+        <w:t>xxxx</w:t>
+      </w:r>
+    </w:p>
+    <w:p/>
+    <w:p>
+      <w:pPr>
+        <w:rPr>
+          <w:rFonts w:hint="eastAsia"/>
+        </w:rPr>
+      </w:pPr>
+      <w:r>
+        <w:rPr>
+          <w:rFonts w:hint="eastAsia"/>
+        </w:rPr>
+        <w:t>3.2.3</w:t>
+      </w:r>
+      <w:r>
+        <w:rPr>
+          <w:rFonts w:hint="eastAsia"/>
+        </w:rPr>
+        <w:t>网站请求链的重建</w:t>
+      </w:r>
+    </w:p>
+    <w:p>
+      <w:pPr>
+        <w:rPr>
+          <w:rFonts w:hint="eastAsia"/>
+        </w:rPr>
+      </w:pPr>
+      <w:r>
+        <w:rPr>
+          <w:rFonts w:hint="eastAsia"/>
+        </w:rPr>
+        <w:tab/>
+      </w:r>
+      <w:r>
+        <w:rPr>
+          <w:rFonts w:hint="eastAsia"/>
+        </w:rPr>
+        <w:t>为了分析用户访问网站的用户体验，我们需要解决如下几个问题。首先，在路由器上抓取的数据是包级别的，而用户体验访问的会话是宏观的，需要从包级别的数据中重建出宏观的用户对网站的访问。其次，一个路由器上可能同时连接了多个设备，我们需要对每个设备进行区分才能准确匹配相应的网络参数。最后，即使一个路由器上只连接了一个设备，用户可能使用不同浏览器访问网络，或者用户电脑上其他</w:t>
+      </w:r>
+      <w:r>
+        <w:rPr>
+          <w:rFonts w:hint="eastAsia"/>
+        </w:rPr>
+        <w:t>Web</w:t>
+      </w:r>
+      <w:r>
+        <w:rPr>
+          <w:rFonts w:hint="eastAsia"/>
+        </w:rPr>
+        <w:t>应用发出的请求也会对分析造成影响。这里，我们提出一个算法从包级别的数据恢复单一用户单一浏览器发出的请求过程。</w:t>
+      </w:r>
+    </w:p>
+    <w:p/>
+    <w:p>
+      <w:r>
+        <w:t>func reconstruct_visit_record(lines)</w:t>
+      </w:r>
+    </w:p>
+    <w:p>
+      <w:r>
+        <w:tab/>
+        <w:t>for line in lines:</w:t>
+      </w:r>
+    </w:p>
+    <w:p>
+      <w:r>
+        <w:tab/>
+      </w:r>
+      <w:r>
+        <w:tab/>
+        <w:t>if User_Agent is not valid:</w:t>
+      </w:r>
+    </w:p>
+    <w:p>
+      <w:r>
+        <w:tab/>
+      </w:r>
+      <w:r>
+        <w:tab/>
+      </w:r>
+      <w:r>
+        <w:tab/>
+        <w:t>continue</w:t>
+      </w:r>
+    </w:p>
+    <w:p>
+      <w:r>
+        <w:tab/>
+      </w:r>
+      <w:r>
+        <w:tab/>
+        <w:t>if Referer field is empty:</w:t>
+      </w:r>
+    </w:p>
+    <w:p>
+      <w:r>
+        <w:tab/>
+      </w:r>
+      <w:r>
+        <w:tab/>
+      </w:r>
+      <w:r>
+        <w:tab/>
+        <w:t>session = Session()</w:t>
+      </w:r>
+    </w:p>
+    <w:p>
+      <w:r>
+        <w:tab/>
+      </w:r>
+      <w:r>
+        <w:tab/>
+      </w:r>
+      <w:r>
+        <w:tab/>
+        <w:t>new_ref = Host + GET</w:t>
+      </w:r>
+    </w:p>
+    <w:p>
+      <w:r>
+        <w:tab/>
+      </w:r>
+      <w:r>
+        <w:tab/>
+      </w:r>
+      <w:r>
+        <w:tab/>
+        <w:t>session.MAC = MAC</w:t>
+      </w:r>
+    </w:p>
+    <w:p>
+      <w:r>
+        <w:tab/>
+      </w:r>
+      <w:r>
+        <w:tab/>
+      </w:r>
+      <w:r>
+        <w:tab/>
+        <w:t>session.url_list.append(new_ref)</w:t>
+      </w:r>
+    </w:p>
+    <w:p>
+      <w:r>
+        <w:tab/>
+      </w:r>
+      <w:r>
+        <w:tab/>
+      </w:r>
+      <w:r>
+        <w:tab/>
+        <w:t>session.timestamp_list.append(timestamp)</w:t>
+      </w:r>
+    </w:p>
+    <w:p>
+      <w:r>
+        <w:tab/>
+      </w:r>
+      <w:r>
+        <w:tab/>
+      </w:r>
+      <w:r>
+        <w:tab/>
+        <w:t>session_list.append(session)</w:t>
+      </w:r>
+    </w:p>
+    <w:p>
+      <w:r>
+        <w:lastRenderedPageBreak/>
+        <w:tab/>
+      </w:r>
+      <w:r>
+        <w:tab/>
+      </w:r>
+      <w:r>
+        <w:tab/>
+        <w:t>record_dict[MAC][User_Agent][new_ref] = session</w:t>
+      </w:r>
+    </w:p>
+    <w:p>
+      <w:r>
+        <w:tab/>
+      </w:r>
+      <w:r>
+        <w:tab/>
+        <w:t>else:</w:t>
+      </w:r>
+    </w:p>
+    <w:p>
+      <w:r>
+        <w:tab/>
+      </w:r>
+      <w:r>
+        <w:tab/>
+      </w:r>
+      <w:r>
+        <w:tab/>
+        <w:t>ref = Referer[7:]</w:t>
+      </w:r>
+    </w:p>
+    <w:p>
+      <w:r>
+        <w:tab/>
+      </w:r>
+      <w:r>
+        <w:tab/>
+      </w:r>
+      <w:r>
+        <w:tab/>
+        <w:t>if ref not in record_dict[MAC][User_Agent]:</w:t>
+      </w:r>
+    </w:p>
+    <w:p>
+      <w:r>
+        <w:tab/>
+      </w:r>
+      <w:r>
+        <w:tab/>
+      </w:r>
+      <w:r>
+        <w:tab/>
+      </w:r>
+      <w:r>
+        <w:tab/>
+        <w:t>continue</w:t>
+      </w:r>
+    </w:p>
+    <w:p>
+      <w:r>
+        <w:tab/>
+      </w:r>
+      <w:r>
+        <w:tab/>
+      </w:r>
+      <w:r>
+        <w:tab/>
+        <w:t>session = record_dict[MAC][User_Agent][ref]</w:t>
+      </w:r>
+    </w:p>
+    <w:p>
+      <w:r>
+        <w:tab/>
+      </w:r>
+      <w:r>
+        <w:tab/>
+      </w:r>
+      <w:r>
+        <w:tab/>
+        <w:t>new_ref = Host + GET</w:t>
+      </w:r>
+    </w:p>
+    <w:p>
+      <w:r>
+        <w:tab/>
+      </w:r>
+      <w:r>
+        <w:tab/>
+      </w:r>
+      <w:r>
+        <w:tab/>
+        <w:t>session.url_list.append(new_ref)</w:t>
+      </w:r>
+    </w:p>
+    <w:p>
+      <w:r>
+        <w:tab/>
+      </w:r>
+      <w:r>
+        <w:tab/>
+      </w:r>
+      <w:r>
+        <w:tab/>
+        <w:t>session.timestamp_list.append(timestamp)</w:t>
+      </w:r>
+    </w:p>
+    <w:p>
+      <w:r>
+        <w:tab/>
+      </w:r>
+      <w:r>
+        <w:tab/>
+      </w:r>
+      <w:r>
+        <w:tab/>
+        <w:t>record_dict[MAC][User_Agent][new_ref] = session</w:t>
+      </w:r>
+    </w:p>
+    <w:p/>
+    <w:p>
+      <w:pPr>
+        <w:rPr>
+          <w:rFonts w:hint="eastAsia"/>
+        </w:rPr>
+      </w:pPr>
+      <w:r>
+        <w:rPr>
+          <w:rFonts w:hint="eastAsia"/>
+        </w:rPr>
+        <w:tab/>
+      </w:r>
+      <w:r>
+        <w:rPr>
+          <w:rFonts w:hint="eastAsia"/>
+        </w:rPr>
+        <w:t>该算法的核心是依赖于</w:t>
+      </w:r>
+      <w:r>
+        <w:rPr>
+          <w:rFonts w:hint="eastAsia"/>
+        </w:rPr>
+        <w:t>GET</w:t>
+      </w:r>
+      <w:r>
+        <w:rPr>
+          <w:rFonts w:hint="eastAsia"/>
+        </w:rPr>
+        <w:t>的</w:t>
+      </w:r>
+      <w:r>
+        <w:rPr>
+          <w:rFonts w:hint="eastAsia"/>
+        </w:rPr>
+        <w:t>Referer</w:t>
+      </w:r>
+      <w:r>
+        <w:rPr>
+          <w:rFonts w:hint="eastAsia"/>
+        </w:rPr>
+        <w:t>域。如前所述，</w:t>
+      </w:r>
+      <w:r>
+        <w:rPr>
+          <w:rFonts w:hint="eastAsia"/>
+        </w:rPr>
+        <w:t>Referer</w:t>
+      </w:r>
+      <w:r>
+        <w:rPr>
+          <w:rFonts w:hint="eastAsia"/>
+        </w:rPr>
+        <w:t>标记着该请求的来源地址。用户在网站</w:t>
+      </w:r>
+      <w:r>
+        <w:rPr>
+          <w:rFonts w:hint="eastAsia"/>
+        </w:rPr>
+        <w:t>A</w:t>
+      </w:r>
+      <w:r>
+        <w:rPr>
+          <w:rFonts w:hint="eastAsia"/>
+        </w:rPr>
+        <w:t>中手动点击打开超链接发出的请求或者浏览器对网页嵌入对象的请求的</w:t>
+      </w:r>
+      <w:r>
+        <w:rPr>
+          <w:rFonts w:hint="eastAsia"/>
+        </w:rPr>
+        <w:t>Referer</w:t>
+      </w:r>
+      <w:r>
+        <w:rPr>
+          <w:rFonts w:hint="eastAsia"/>
+        </w:rPr>
+        <w:t>域都为网站</w:t>
+      </w:r>
+      <w:r>
+        <w:rPr>
+          <w:rFonts w:hint="eastAsia"/>
+        </w:rPr>
+        <w:t>A</w:t>
+      </w:r>
+      <w:r>
+        <w:rPr>
+          <w:rFonts w:hint="eastAsia"/>
+        </w:rPr>
+        <w:t>。利用</w:t>
+      </w:r>
+      <w:r>
+        <w:rPr>
+          <w:rFonts w:hint="eastAsia"/>
+        </w:rPr>
+        <w:t>Referer</w:t>
+      </w:r>
+      <w:r>
+        <w:rPr>
+          <w:rFonts w:hint="eastAsia"/>
+        </w:rPr>
+        <w:t>，我们就可以将单个的</w:t>
+      </w:r>
+      <w:r>
+        <w:rPr>
+          <w:rFonts w:hint="eastAsia"/>
+        </w:rPr>
+        <w:t>GET</w:t>
+      </w:r>
+      <w:r>
+        <w:rPr>
+          <w:rFonts w:hint="eastAsia"/>
+        </w:rPr>
+        <w:t>请求恢复成一个下载链。然而，由于我们需要达到单个用户单个浏览器的精度，还需要做一些额外的处理。该算法的核心数据结构是一个三级索引的字典，关键字分别为请求源</w:t>
+      </w:r>
+      <w:r>
+        <w:rPr>
+          <w:rFonts w:hint="eastAsia"/>
+        </w:rPr>
+        <w:t>MAC</w:t>
+      </w:r>
+      <w:r>
+        <w:rPr>
+          <w:rFonts w:hint="eastAsia"/>
+        </w:rPr>
+        <w:t>地址、</w:t>
+      </w:r>
+      <w:r>
+        <w:rPr>
+          <w:rFonts w:hint="eastAsia"/>
+        </w:rPr>
+        <w:t>User_Agent</w:t>
+      </w:r>
+      <w:r>
+        <w:rPr>
+          <w:rFonts w:hint="eastAsia"/>
+        </w:rPr>
+        <w:t>和</w:t>
+      </w:r>
+      <w:r>
+        <w:rPr>
+          <w:rFonts w:hint="eastAsia"/>
+        </w:rPr>
+        <w:t>Referer</w:t>
+      </w:r>
+      <w:r>
+        <w:rPr>
+          <w:rFonts w:hint="eastAsia"/>
+        </w:rPr>
+        <w:t>地址，取得的值是一个用户访问会话。利用</w:t>
+      </w:r>
+      <w:r>
+        <w:rPr>
+          <w:rFonts w:hint="eastAsia"/>
+        </w:rPr>
+        <w:t>TCP</w:t>
+      </w:r>
+      <w:r>
+        <w:rPr>
+          <w:rFonts w:hint="eastAsia"/>
+        </w:rPr>
+        <w:t>包中的源</w:t>
+      </w:r>
+      <w:r>
+        <w:rPr>
+          <w:rFonts w:hint="eastAsia"/>
+        </w:rPr>
+        <w:t>MAC</w:t>
+      </w:r>
+      <w:r>
+        <w:rPr>
+          <w:rFonts w:hint="eastAsia"/>
+        </w:rPr>
+        <w:t>地址可以对连接在路由器上的设备进行区分。在保证记录来自于同一个设备后，</w:t>
+      </w:r>
+      <w:r>
+        <w:rPr>
+          <w:rFonts w:hint="eastAsia"/>
+        </w:rPr>
+        <w:t>User_Agent</w:t>
+      </w:r>
+      <w:r>
+        <w:rPr>
+          <w:rFonts w:hint="eastAsia"/>
+        </w:rPr>
+        <w:t>可以保证请求从同一个浏览器发出，避免不同浏览器访问同一网站造成的混淆。最后</w:t>
+      </w:r>
+      <w:r>
+        <w:rPr>
+          <w:rFonts w:hint="eastAsia"/>
+        </w:rPr>
+        <w:t>Referer</w:t>
+      </w:r>
+      <w:r>
+        <w:rPr>
+          <w:rFonts w:hint="eastAsia"/>
+        </w:rPr>
+        <w:t>保证这些请求属于同一个会话。算法逐行读取包级别的</w:t>
+      </w:r>
+      <w:r>
+        <w:rPr>
+          <w:rFonts w:hint="eastAsia"/>
+        </w:rPr>
+        <w:t>GET</w:t>
+      </w:r>
+      <w:r>
+        <w:rPr>
+          <w:rFonts w:hint="eastAsia"/>
+        </w:rPr>
+        <w:t>请求记录。首先针对</w:t>
+      </w:r>
+      <w:r>
+        <w:rPr>
+          <w:rFonts w:hint="eastAsia"/>
+        </w:rPr>
+        <w:t>User_Agent</w:t>
+      </w:r>
+      <w:r>
+        <w:rPr>
+          <w:rFonts w:hint="eastAsia"/>
+        </w:rPr>
+        <w:t>进行判断，如果请求发出者不是浏览器，那么我们就忽略该条记录。然后根据</w:t>
+      </w:r>
+      <w:r>
+        <w:rPr>
+          <w:rFonts w:hint="eastAsia"/>
+        </w:rPr>
+        <w:t>Referer</w:t>
+      </w:r>
+      <w:r>
+        <w:rPr>
+          <w:rFonts w:hint="eastAsia"/>
+        </w:rPr>
+        <w:t>域进行判断，如果</w:t>
+      </w:r>
+      <w:r>
+        <w:rPr>
+          <w:rFonts w:hint="eastAsia"/>
+        </w:rPr>
+        <w:t>Referer</w:t>
+      </w:r>
+      <w:r>
+        <w:rPr>
+          <w:rFonts w:hint="eastAsia"/>
+        </w:rPr>
+        <w:t>域为空，说明该请求将开始一个新的会话。我们创建一个新的会话类，把当前的记录写入会话类中。对于每一个会话，我们都需要知道哪些请求可能从它发出的，即</w:t>
+      </w:r>
+      <w:r>
+        <w:rPr>
+          <w:rFonts w:hint="eastAsia"/>
+        </w:rPr>
+        <w:t>Referer</w:t>
+      </w:r>
+      <w:r>
+        <w:rPr>
+          <w:rFonts w:hint="eastAsia"/>
+        </w:rPr>
+        <w:t>中的哪些地址属于这个会话。对于当前的新会话，我们把它的</w:t>
+      </w:r>
+      <w:r>
+        <w:rPr>
+          <w:rFonts w:hint="eastAsia"/>
+        </w:rPr>
+        <w:t>Host</w:t>
+      </w:r>
+      <w:r>
+        <w:rPr>
+          <w:rFonts w:hint="eastAsia"/>
+        </w:rPr>
+        <w:t>和</w:t>
+      </w:r>
+      <w:r>
+        <w:rPr>
+          <w:rFonts w:hint="eastAsia"/>
+        </w:rPr>
+        <w:t>GET</w:t>
+      </w:r>
+      <w:r>
+        <w:rPr>
+          <w:rFonts w:hint="eastAsia"/>
+        </w:rPr>
+        <w:t>两个域的字符串拼接起来，即得到该请求的完整地址。将完整地址结合</w:t>
+      </w:r>
+      <w:r>
+        <w:rPr>
+          <w:rFonts w:hint="eastAsia"/>
+        </w:rPr>
+        <w:t>TCP</w:t>
+      </w:r>
+      <w:r>
+        <w:rPr>
+          <w:rFonts w:hint="eastAsia"/>
+        </w:rPr>
+        <w:t>的源</w:t>
+      </w:r>
+      <w:r>
+        <w:rPr>
+          <w:rFonts w:hint="eastAsia"/>
+        </w:rPr>
+        <w:t>MAC</w:t>
+      </w:r>
+      <w:r>
+        <w:rPr>
+          <w:rFonts w:hint="eastAsia"/>
+        </w:rPr>
+        <w:t>地址和</w:t>
+      </w:r>
+      <w:r>
+        <w:rPr>
+          <w:rFonts w:hint="eastAsia"/>
+        </w:rPr>
+        <w:t>GET</w:t>
+      </w:r>
+      <w:r>
+        <w:rPr>
+          <w:rFonts w:hint="eastAsia"/>
+        </w:rPr>
+        <w:t>的</w:t>
+      </w:r>
+      <w:r>
+        <w:rPr>
+          <w:rFonts w:hint="eastAsia"/>
+        </w:rPr>
+        <w:t>User_Agent</w:t>
+      </w:r>
+      <w:r>
+        <w:rPr>
+          <w:rFonts w:hint="eastAsia"/>
+        </w:rPr>
+        <w:t>三者作为关键字加入字典，则从当前网站发出的请求可以利用字典找到对应的会话。如果</w:t>
+      </w:r>
+      <w:r>
+        <w:rPr>
+          <w:rFonts w:hint="eastAsia"/>
+        </w:rPr>
+        <w:t>Referer</w:t>
+      </w:r>
+      <w:r>
+        <w:rPr>
+          <w:rFonts w:hint="eastAsia"/>
+        </w:rPr>
+        <w:t>不为空，则使用上述三个关键字在字典中寻找。如果找到会话，则把最新的请求的完整地址加入会话的下载记录中，并且指向目标会话。如果没有找到，原因可能是路由器没有完整记录所有的数据包，丢失了创建改会话的数据包，那么对于该种记录，我们不予考虑。</w:t>
+      </w:r>
+    </w:p>
+    <w:p/>
+    <w:p>
+      <w:pPr>
+        <w:rPr>
+          <w:rFonts w:hint="eastAsia"/>
+        </w:rPr>
+      </w:pPr>
+      <w:r>
+        <w:rPr>
+          <w:rFonts w:hint="eastAsia"/>
+        </w:rPr>
+        <w:tab/>
+      </w:r>
+      <w:r>
+        <w:rPr>
+          <w:rFonts w:hint="eastAsia"/>
+        </w:rPr>
+        <w:t>在将所有请求按会话归类存储在字典之后，程序会根据会话为单位遍历记录，按时间顺序输出一个会话的所有请求。输出格式如下（小表格，说明每个域的内容）</w:t>
+      </w:r>
+      <w:r>
+        <w:rPr>
+          <w:rFonts w:hint="eastAsia"/>
+        </w:rPr>
+        <w:t>timestamp</w:t>
+      </w:r>
+      <w:r>
+        <w:rPr>
+          <w:rFonts w:hint="eastAsia"/>
+        </w:rPr>
+        <w:t>，</w:t>
+      </w:r>
+      <w:r>
+        <w:rPr>
+          <w:rFonts w:hint="eastAsia"/>
+        </w:rPr>
+        <w:t>url</w:t>
+      </w:r>
+      <w:r>
+        <w:rPr>
+          <w:rFonts w:hint="eastAsia"/>
+        </w:rPr>
+        <w:t>。</w:t>
+      </w:r>
+    </w:p>
+    <w:p>
+      <w:pPr>
+        <w:rPr>
+          <w:rFonts w:hint="eastAsia"/>
+        </w:rPr>
+      </w:pPr>
+      <w:r>
+        <w:rPr>
+          <w:rFonts w:hint="eastAsia"/>
+        </w:rPr>
+        <w:tab/>
+      </w:r>
+      <w:r>
+        <w:rPr>
+          <w:rFonts w:hint="eastAsia"/>
+        </w:rPr>
+        <w:t>时间戳是路由器收到该请求数据包时记录的时间，</w:t>
+      </w:r>
+      <w:r>
+        <w:rPr>
+          <w:rFonts w:hint="eastAsia"/>
+        </w:rPr>
+        <w:t>URL</w:t>
+      </w:r>
+      <w:r>
+        <w:rPr>
+          <w:rFonts w:hint="eastAsia"/>
+        </w:rPr>
+        <w:t>是该请求的资源地址。对于重建后的请求链使用在第二章中提到的方法进行分析即可得到用户的访问会话长度记录，我们以如下格式记录</w:t>
+      </w:r>
+      <w:r>
+        <w:rPr>
+          <w:rFonts w:hint="eastAsia"/>
+        </w:rPr>
+        <w:t>session length</w:t>
+      </w:r>
+      <w:r>
+        <w:rPr>
+          <w:rFonts w:hint="eastAsia"/>
+        </w:rPr>
+        <w:t>，</w:t>
+      </w:r>
+      <w:r>
+        <w:rPr>
+          <w:rFonts w:hint="eastAsia"/>
+        </w:rPr>
+        <w:t>time</w:t>
+      </w:r>
+      <w:r>
+        <w:rPr>
+          <w:rFonts w:hint="eastAsia"/>
+        </w:rPr>
+        <w:t>，</w:t>
+      </w:r>
+      <w:r>
+        <w:rPr>
+          <w:rFonts w:hint="eastAsia"/>
+        </w:rPr>
+        <w:t>site</w:t>
+      </w:r>
+      <w:r>
+        <w:rPr>
+          <w:rFonts w:hint="eastAsia"/>
+        </w:rPr>
+        <w:t>，</w:t>
+      </w:r>
+      <w:r>
+        <w:rPr>
+          <w:rFonts w:hint="eastAsia"/>
+        </w:rPr>
+        <w:t>request length</w:t>
+      </w:r>
+      <w:r>
+        <w:rPr>
+          <w:rFonts w:hint="eastAsia"/>
+        </w:rPr>
+        <w:t>，</w:t>
+      </w:r>
+      <w:r>
+        <w:rPr>
+          <w:rFonts w:hint="eastAsia"/>
+        </w:rPr>
+        <w:t>device MAC</w:t>
+      </w:r>
+      <w:r>
+        <w:rPr>
+          <w:rFonts w:hint="eastAsia"/>
+        </w:rPr>
+        <w:t>，</w:t>
+      </w:r>
+      <w:r>
+        <w:rPr>
+          <w:rFonts w:hint="eastAsia"/>
+        </w:rPr>
+        <w:t>AP MAC</w:t>
+      </w:r>
+      <w:r>
+        <w:rPr>
+          <w:rFonts w:hint="eastAsia"/>
+        </w:rPr>
+        <w:t>。</w:t>
+      </w:r>
+      <w:r>
+        <w:rPr>
+          <w:rFonts w:hint="eastAsia"/>
+        </w:rPr>
+        <w:t>Session length</w:t>
+      </w:r>
+      <w:r>
+        <w:rPr>
+          <w:rFonts w:hint="eastAsia"/>
+        </w:rPr>
+        <w:t>表示用户访问网站的会话长度。</w:t>
+      </w:r>
+      <w:r>
+        <w:rPr>
+          <w:rFonts w:hint="eastAsia"/>
+        </w:rPr>
+        <w:t>time</w:t>
+      </w:r>
+      <w:r>
+        <w:rPr>
+          <w:rFonts w:hint="eastAsia"/>
+        </w:rPr>
+        <w:t>里面包含这个会话的起止时间戳，单位为秒。</w:t>
+      </w:r>
+      <w:r>
+        <w:rPr>
+          <w:rFonts w:hint="eastAsia"/>
+        </w:rPr>
+        <w:t>site</w:t>
+      </w:r>
+      <w:r>
+        <w:rPr>
+          <w:rFonts w:hint="eastAsia"/>
+        </w:rPr>
+        <w:t>表示该会话初始访问的网站。</w:t>
+      </w:r>
+      <w:r>
+        <w:rPr>
+          <w:rFonts w:hint="eastAsia"/>
+        </w:rPr>
+        <w:t>request length</w:t>
+      </w:r>
+      <w:r>
+        <w:rPr>
+          <w:rFonts w:hint="eastAsia"/>
+        </w:rPr>
+        <w:t>表示用户恢复该会话的原始记录中包含的请求个数。</w:t>
+      </w:r>
+      <w:r>
+        <w:rPr>
+          <w:rFonts w:hint="eastAsia"/>
+        </w:rPr>
+        <w:t>Device MAC</w:t>
+      </w:r>
+      <w:r>
+        <w:rPr>
+          <w:rFonts w:hint="eastAsia"/>
+        </w:rPr>
+        <w:t>是用户设备的</w:t>
+      </w:r>
+      <w:r>
+        <w:rPr>
+          <w:rFonts w:hint="eastAsia"/>
+        </w:rPr>
+        <w:t>MAC</w:t>
+      </w:r>
+      <w:r>
+        <w:rPr>
+          <w:rFonts w:hint="eastAsia"/>
+        </w:rPr>
+        <w:t>地址。</w:t>
+      </w:r>
+      <w:r>
+        <w:rPr>
+          <w:rFonts w:hint="eastAsia"/>
+        </w:rPr>
+        <w:t>AP MAC</w:t>
+      </w:r>
+      <w:r>
+        <w:rPr>
+          <w:rFonts w:hint="eastAsia"/>
+        </w:rPr>
+        <w:t>是用户连接的路由器的</w:t>
+      </w:r>
+      <w:r>
+        <w:rPr>
+          <w:rFonts w:hint="eastAsia"/>
+        </w:rPr>
+        <w:t>MAC</w:t>
+      </w:r>
+      <w:r>
+        <w:rPr>
+          <w:rFonts w:hint="eastAsia"/>
+        </w:rPr>
+        <w:t>地址。</w:t>
+      </w:r>
+    </w:p>
+    <w:p/>
+    <w:p>
+      <w:pPr>
+        <w:rPr>
+          <w:rFonts w:hint="eastAsia"/>
+        </w:rPr>
+      </w:pPr>
+      <w:r>
+        <w:rPr>
+          <w:rFonts w:hint="eastAsia"/>
+        </w:rPr>
+        <w:t>3.2.4</w:t>
+      </w:r>
+      <w:r>
+        <w:rPr>
+          <w:rFonts w:hint="eastAsia"/>
+        </w:rPr>
+        <w:t>数据的匹配</w:t>
+      </w:r>
+    </w:p>
+    <w:p>
+      <w:pPr>
+        <w:rPr>
+          <w:rFonts w:hint="eastAsia"/>
+        </w:rPr>
+      </w:pPr>
+      <w:r>
+        <w:rPr>
+          <w:rFonts w:hint="eastAsia"/>
+        </w:rPr>
+        <w:tab/>
+      </w:r>
+      <w:r>
+        <w:rPr>
+          <w:rFonts w:hint="eastAsia"/>
+        </w:rPr>
+        <w:t>在恢复用户的访问会话之后，需要把用户访问过程与该过程发生时的</w:t>
+      </w:r>
+      <w:r>
+        <w:rPr>
+          <w:rFonts w:hint="eastAsia"/>
+        </w:rPr>
+        <w:t>Wi-Fi</w:t>
+      </w:r>
+      <w:r>
+        <w:rPr>
+          <w:rFonts w:hint="eastAsia"/>
+        </w:rPr>
+        <w:t>参数匹配起来，从而分析两者之间的关系。用户请求的时间戳来自于路由器抓取到</w:t>
+      </w:r>
+      <w:r>
+        <w:rPr>
+          <w:rFonts w:hint="eastAsia"/>
+        </w:rPr>
+        <w:t>GET</w:t>
+      </w:r>
+      <w:r>
+        <w:rPr>
+          <w:rFonts w:hint="eastAsia"/>
+        </w:rPr>
+        <w:t>数据包时记录下的系统时间，而</w:t>
+      </w:r>
+      <w:r>
+        <w:rPr>
+          <w:rFonts w:hint="eastAsia"/>
+        </w:rPr>
+        <w:t>Wi-Fi</w:t>
+      </w:r>
+      <w:r>
+        <w:rPr>
+          <w:rFonts w:hint="eastAsia"/>
+        </w:rPr>
+        <w:t>参数则是固定地每</w:t>
+      </w:r>
+      <w:r>
+        <w:rPr>
+          <w:rFonts w:hint="eastAsia"/>
+        </w:rPr>
+        <w:t>10</w:t>
+      </w:r>
+      <w:r>
+        <w:rPr>
+          <w:rFonts w:hint="eastAsia"/>
+        </w:rPr>
+        <w:t>秒采集一次，两者不是精确匹配的。因此，我们决定对每次用户访问会话寻找能够覆盖它的</w:t>
+      </w:r>
+      <w:r>
+        <w:rPr>
+          <w:rFonts w:hint="eastAsia"/>
+        </w:rPr>
+        <w:t>Wi-Fi</w:t>
+      </w:r>
+      <w:r>
+        <w:rPr>
+          <w:rFonts w:hint="eastAsia"/>
+        </w:rPr>
+        <w:t>参数记录区间作为近似。用户会话的长</w:t>
+      </w:r>
+      <w:r>
+        <w:rPr>
+          <w:rFonts w:hint="eastAsia"/>
+        </w:rPr>
+        <w:lastRenderedPageBreak/>
+        <w:t>度记录如</w:t>
+      </w:r>
+      <w:r>
+        <w:rPr>
+          <w:rFonts w:hint="eastAsia"/>
+        </w:rPr>
+        <w:t>3.2.3</w:t>
+      </w:r>
+      <w:r>
+        <w:rPr>
+          <w:rFonts w:hint="eastAsia"/>
+        </w:rPr>
+        <w:t>所示。对应的</w:t>
+      </w:r>
+      <w:r>
+        <w:rPr>
+          <w:rFonts w:hint="eastAsia"/>
+        </w:rPr>
+        <w:t>Wi-Fi</w:t>
+      </w:r>
+      <w:r>
+        <w:rPr>
+          <w:rFonts w:hint="eastAsia"/>
+        </w:rPr>
+        <w:t>记录分为两类，一类是路由器工作信道的数据，另一类是路由器与客户端设备时间的数据。前者的记录格式如下：</w:t>
+      </w:r>
+      <w:r>
+        <w:rPr>
+          <w:rFonts w:hint="eastAsia"/>
+        </w:rPr>
+        <w:t>Timestamp, Active, Busy, Receive Time, Transmit Time</w:t>
+      </w:r>
+      <w:r>
+        <w:rPr>
+          <w:rFonts w:hint="eastAsia"/>
+        </w:rPr>
+        <w:t>。</w:t>
+      </w:r>
+      <w:r>
+        <w:rPr>
+          <w:rFonts w:hint="eastAsia"/>
+        </w:rPr>
+        <w:t>Timestamp</w:t>
+      </w:r>
+      <w:r>
+        <w:rPr>
+          <w:rFonts w:hint="eastAsia"/>
+        </w:rPr>
+        <w:t>是记录该组数据的时间戳。</w:t>
+      </w:r>
+      <w:r>
+        <w:rPr>
+          <w:rFonts w:hint="eastAsia"/>
+        </w:rPr>
+        <w:t>Active</w:t>
+      </w:r>
+      <w:r>
+        <w:rPr>
+          <w:rFonts w:hint="eastAsia"/>
+        </w:rPr>
+        <w:t>是路由器从开机启动开始累计的时间。</w:t>
+      </w:r>
+      <w:r>
+        <w:rPr>
+          <w:rFonts w:hint="eastAsia"/>
+        </w:rPr>
+        <w:t>Busy</w:t>
+      </w:r>
+      <w:r>
+        <w:rPr>
+          <w:rFonts w:hint="eastAsia"/>
+        </w:rPr>
+        <w:t>是路由器从开机启动开始累计的繁忙时间，包括传输数据、接收数据以及等待其他造成干扰的路由器传输数据。</w:t>
+      </w:r>
+      <w:r>
+        <w:rPr>
+          <w:rFonts w:hint="eastAsia"/>
+        </w:rPr>
+        <w:t>Receive Time</w:t>
+      </w:r>
+      <w:r>
+        <w:rPr>
+          <w:rFonts w:hint="eastAsia"/>
+        </w:rPr>
+        <w:t>是路由器自启动之后累计接收各客户端数据的时间。</w:t>
+      </w:r>
+      <w:r>
+        <w:rPr>
+          <w:rFonts w:hint="eastAsia"/>
+        </w:rPr>
+        <w:t>Transmit Time</w:t>
+      </w:r>
+      <w:r>
+        <w:rPr>
+          <w:rFonts w:hint="eastAsia"/>
+        </w:rPr>
+        <w:t>是路由器自启动之后累计向客户端传输数据的时间。后者的记录格式如下：</w:t>
+      </w:r>
+      <w:r>
+        <w:rPr>
+          <w:rFonts w:hint="eastAsia"/>
+        </w:rPr>
+        <w:t>Timestamp</w:t>
+      </w:r>
+      <w:r>
+        <w:rPr>
+          <w:rFonts w:hint="eastAsia"/>
+        </w:rPr>
+        <w:t>，</w:t>
+      </w:r>
+      <w:r>
+        <w:rPr>
+          <w:rFonts w:hint="eastAsia"/>
+        </w:rPr>
+        <w:t>Device MAC</w:t>
+      </w:r>
+      <w:r>
+        <w:rPr>
+          <w:rFonts w:hint="eastAsia"/>
+        </w:rPr>
+        <w:t>，</w:t>
+      </w:r>
+      <w:r>
+        <w:rPr>
+          <w:rFonts w:hint="eastAsia"/>
+        </w:rPr>
+        <w:t>Receive Bytes</w:t>
+      </w:r>
+      <w:r>
+        <w:rPr>
+          <w:rFonts w:hint="eastAsia"/>
+        </w:rPr>
+        <w:t>，</w:t>
+      </w:r>
+      <w:r>
+        <w:rPr>
+          <w:rFonts w:hint="eastAsia"/>
+        </w:rPr>
+        <w:t>Transmit Bytes</w:t>
+      </w:r>
+      <w:r>
+        <w:rPr>
+          <w:rFonts w:hint="eastAsia"/>
+        </w:rPr>
+        <w:t>，</w:t>
+      </w:r>
+      <w:r>
+        <w:rPr>
+          <w:rFonts w:hint="eastAsia"/>
+        </w:rPr>
+        <w:t>Send Packets</w:t>
+      </w:r>
+      <w:r>
+        <w:rPr>
+          <w:rFonts w:hint="eastAsia"/>
+        </w:rPr>
+        <w:t>，</w:t>
+      </w:r>
+      <w:r>
+        <w:rPr>
+          <w:rFonts w:hint="eastAsia"/>
+        </w:rPr>
+        <w:t>Resend Packets</w:t>
+      </w:r>
+      <w:r>
+        <w:rPr>
+          <w:rFonts w:hint="eastAsia"/>
+        </w:rPr>
+        <w:t>，</w:t>
+      </w:r>
+      <w:r>
+        <w:rPr>
+          <w:rFonts w:hint="eastAsia"/>
+        </w:rPr>
+        <w:t>Signal Strength</w:t>
+      </w:r>
+      <w:r>
+        <w:rPr>
+          <w:rFonts w:hint="eastAsia"/>
+        </w:rPr>
+        <w:t>，</w:t>
+      </w:r>
+      <w:r>
+        <w:rPr>
+          <w:rFonts w:hint="eastAsia"/>
+        </w:rPr>
+        <w:t>Transmit Phyrate</w:t>
+      </w:r>
+      <w:r>
+        <w:rPr>
+          <w:rFonts w:hint="eastAsia"/>
+        </w:rPr>
+        <w:t>，</w:t>
+      </w:r>
+      <w:r>
+        <w:rPr>
+          <w:rFonts w:hint="eastAsia"/>
+        </w:rPr>
+        <w:t>Receive Phyrate</w:t>
+      </w:r>
+      <w:r>
+        <w:rPr>
+          <w:rFonts w:hint="eastAsia"/>
+        </w:rPr>
+        <w:t>。</w:t>
+      </w:r>
+      <w:r>
+        <w:rPr>
+          <w:rFonts w:hint="eastAsia"/>
+        </w:rPr>
+        <w:t>Timestamp</w:t>
+      </w:r>
+      <w:r>
+        <w:rPr>
+          <w:rFonts w:hint="eastAsia"/>
+        </w:rPr>
+        <w:t>是记录该组数据的时间戳。</w:t>
+      </w:r>
+      <w:r>
+        <w:rPr>
+          <w:rFonts w:hint="eastAsia"/>
+        </w:rPr>
+        <w:t>Device MAC</w:t>
+      </w:r>
+      <w:r>
+        <w:rPr>
+          <w:rFonts w:hint="eastAsia"/>
+        </w:rPr>
+        <w:t>是客户端设备的</w:t>
+      </w:r>
+      <w:r>
+        <w:rPr>
+          <w:rFonts w:hint="eastAsia"/>
+        </w:rPr>
+        <w:t>MAC</w:t>
+      </w:r>
+      <w:r>
+        <w:rPr>
+          <w:rFonts w:hint="eastAsia"/>
+        </w:rPr>
+        <w:t>地址。</w:t>
+      </w:r>
+      <w:r>
+        <w:rPr>
+          <w:rFonts w:hint="eastAsia"/>
+        </w:rPr>
+        <w:t>Receive Bytes</w:t>
+      </w:r>
+      <w:r>
+        <w:rPr>
+          <w:rFonts w:hint="eastAsia"/>
+        </w:rPr>
+        <w:t>是路由器自启动之后累计接收该客户端的字节数。</w:t>
+      </w:r>
+      <w:r>
+        <w:rPr>
+          <w:rFonts w:hint="eastAsia"/>
+        </w:rPr>
+        <w:t>Transmit Bytes</w:t>
+      </w:r>
+      <w:r>
+        <w:rPr>
+          <w:rFonts w:hint="eastAsia"/>
+        </w:rPr>
+        <w:t>是路由器累计给该客户端发送的字节数。</w:t>
+      </w:r>
+      <w:r>
+        <w:rPr>
+          <w:rFonts w:hint="eastAsia"/>
+        </w:rPr>
+        <w:t>Send Packets</w:t>
+      </w:r>
+      <w:r>
+        <w:rPr>
+          <w:rFonts w:hint="eastAsia"/>
+        </w:rPr>
+        <w:t>代表路由器累计给该客户端发送的包的个数。</w:t>
+      </w:r>
+      <w:r>
+        <w:rPr>
+          <w:rFonts w:hint="eastAsia"/>
+        </w:rPr>
+        <w:t>Resend Packets</w:t>
+      </w:r>
+      <w:r>
+        <w:rPr>
+          <w:rFonts w:hint="eastAsia"/>
+        </w:rPr>
+        <w:t>代表路由器累计给该客户端重传的包的个数。</w:t>
+      </w:r>
+      <w:r>
+        <w:rPr>
+          <w:rFonts w:hint="eastAsia"/>
+        </w:rPr>
+        <w:t>Signal Strength</w:t>
+      </w:r>
+      <w:r>
+        <w:rPr>
+          <w:rFonts w:hint="eastAsia"/>
+        </w:rPr>
+        <w:t>代表该客户端接受到的路由器的信号强度，单位为</w:t>
+      </w:r>
+      <w:r>
+        <w:rPr>
+          <w:rFonts w:hint="eastAsia"/>
+        </w:rPr>
+        <w:t>dB</w:t>
+      </w:r>
+      <w:r>
+        <w:rPr>
+          <w:rFonts w:hint="eastAsia"/>
+        </w:rPr>
+        <w:t>。</w:t>
+      </w:r>
+      <w:r>
+        <w:rPr>
+          <w:rFonts w:hint="eastAsia"/>
+        </w:rPr>
+        <w:t>Transmit Phyrate</w:t>
+      </w:r>
+      <w:r>
+        <w:rPr>
+          <w:rFonts w:hint="eastAsia"/>
+        </w:rPr>
+        <w:t>代表路由器给客户端发送数据包时物理层的发送速率。</w:t>
+      </w:r>
+      <w:r>
+        <w:rPr>
+          <w:rFonts w:hint="eastAsia"/>
+        </w:rPr>
+        <w:t>Receive Phyrate</w:t>
+      </w:r>
+      <w:r>
+        <w:rPr>
+          <w:rFonts w:hint="eastAsia"/>
+        </w:rPr>
+        <w:t>代表路由器物理层接受客户端发送的数据的速率。利用时间戳进行匹配的算法伪代码如下：</w:t>
+      </w:r>
+    </w:p>
+    <w:p/>
+    <w:p>
+      <w:r>
+        <w:t>def find_records(file_name, start_time, end_time, device_MAC, AP_MAC):</w:t>
+      </w:r>
+    </w:p>
+    <w:p>
+      <w:r>
+        <w:tab/>
+        <w:t>file_path = '../wifidata/%s/%s' % (AP_MAC, file_name)</w:t>
+      </w:r>
+    </w:p>
+    <w:p>
+      <w:r>
+        <w:tab/>
+        <w:t>f = open(file_path, 'r')</w:t>
+      </w:r>
+    </w:p>
+    <w:p>
+      <w:r>
+        <w:tab/>
+        <w:t>lines = f.readlines()</w:t>
+      </w:r>
+    </w:p>
+    <w:p>
+      <w:r>
+        <w:tab/>
+        <w:t>f.close()</w:t>
+      </w:r>
+    </w:p>
+    <w:p/>
+    <w:p>
+      <w:r>
+        <w:tab/>
+        <w:t># start_time and end_time are string</w:t>
+      </w:r>
+    </w:p>
+    <w:p>
+      <w:r>
+        <w:tab/>
+        <w:t>start_index = bisect(lines, start_time)</w:t>
+      </w:r>
+    </w:p>
+    <w:p>
+      <w:r>
+        <w:tab/>
+        <w:t>end_index = bisect(lines, end_time)</w:t>
+      </w:r>
+    </w:p>
+    <w:p>
+      <w:r>
+        <w:tab/>
+        <w:t>return lines[start_index - 1 : end_index + 1]</w:t>
+      </w:r>
+    </w:p>
+    <w:p>
+      <w:pPr>
+        <w:rPr>
+          <w:rFonts w:hint="eastAsia"/>
+        </w:rPr>
+      </w:pPr>
+      <w:r>
+        <w:rPr>
+          <w:rFonts w:hint="eastAsia"/>
+        </w:rPr>
+        <w:tab/>
+      </w:r>
+      <w:r>
+        <w:rPr>
+          <w:rFonts w:hint="eastAsia"/>
+        </w:rPr>
+        <w:t>因为路由器两类</w:t>
+      </w:r>
+      <w:r>
+        <w:rPr>
+          <w:rFonts w:hint="eastAsia"/>
+        </w:rPr>
+        <w:t>Wi-Fi</w:t>
+      </w:r>
+      <w:r>
+        <w:rPr>
+          <w:rFonts w:hint="eastAsia"/>
+        </w:rPr>
+        <w:t>参数记录的时间戳含义相同，因此可以使用相同的算法进行匹配。对于每一个用户会话记录，分别获得它的开始和终止时间戳。利用二分查找，在</w:t>
+      </w:r>
+      <w:r>
+        <w:rPr>
+          <w:rFonts w:hint="eastAsia"/>
+        </w:rPr>
+        <w:t>Wi-Fi</w:t>
+      </w:r>
+      <w:r>
+        <w:rPr>
+          <w:rFonts w:hint="eastAsia"/>
+        </w:rPr>
+        <w:t>参数记录中分别找到不超过起始和终止时间戳的最大时间。然后取这两个时间中的所有</w:t>
+      </w:r>
+      <w:r>
+        <w:rPr>
+          <w:rFonts w:hint="eastAsia"/>
+        </w:rPr>
+        <w:t>Wi-Fi</w:t>
+      </w:r>
+      <w:r>
+        <w:rPr>
+          <w:rFonts w:hint="eastAsia"/>
+        </w:rPr>
+        <w:t>记录作为与查询会话的匹配结果。</w:t>
+      </w:r>
+    </w:p>
+    <w:p/>
+    <w:p>
+      <w:pPr>
+        <w:rPr>
+          <w:rFonts w:hint="eastAsia"/>
+        </w:rPr>
+      </w:pPr>
+      <w:r>
+        <w:rPr>
+          <w:rFonts w:hint="eastAsia"/>
+        </w:rPr>
+        <w:t>本章小结</w:t>
+      </w:r>
+    </w:p>
+    <w:p>
+      <w:pPr>
+        <w:rPr>
+          <w:rFonts w:hint="eastAsia"/>
+        </w:rPr>
+      </w:pPr>
+      <w:r>
+        <w:rPr>
+          <w:rFonts w:hint="eastAsia"/>
+        </w:rPr>
+        <w:tab/>
+      </w:r>
+      <w:r>
+        <w:rPr>
+          <w:rFonts w:hint="eastAsia"/>
+        </w:rPr>
+        <w:t>本章对实验系统的架构进行了介绍，特别详细介绍了在路由器上的数据抓取部分，给出了相应的算法代码以及每个记录参数的具体含义。在路由器上抓取的数据是分析并构建模型的来源，也是整个实验的基石。</w:t>
+      </w:r>
     </w:p>
     <w:sectPr>
       <w:pgSz w:w="11906" w:h="16838"/>
@@ -6091,7 +8342,7 @@
 </file>
 
 <file path=customXml/itemProps1.xml><?xml version="1.0" encoding="utf-8"?>
-<ds:datastoreItem xmlns:ds="http://schemas.openxmlformats.org/officeDocument/2006/customXml" ds:itemID="{570FB30E-D90B-4AB9-97B0-21A5D3486435}">
+<ds:datastoreItem xmlns:ds="http://schemas.openxmlformats.org/officeDocument/2006/customXml" ds:itemID="{10EAAEBC-C4FC-465D-B7C3-797B56243AE6}">
   <ds:schemaRefs>
     <ds:schemaRef ds:uri="http://schemas.openxmlformats.org/officeDocument/2006/bibliography"/>
   </ds:schemaRefs>

</xml_diff>